<commit_message>
New docs, phone number
</commit_message>
<xml_diff>
--- a/assets/docs/Политика_конфиденциальности.docx
+++ b/assets/docs/Политика_конфиденциальности.docx
@@ -1,6 +1,6 @@
 
 <file path=word/document.xml><?xml version="1.0" encoding="utf-8"?>
-<w:document xmlns:wpc="http://schemas.microsoft.com/office/word/2010/wordprocessingCanvas" xmlns:mc="http://schemas.openxmlformats.org/markup-compatibility/2006" xmlns:o="urn:schemas-microsoft-com:office:office" xmlns:r="http://schemas.openxmlformats.org/officeDocument/2006/relationships" xmlns:m="http://schemas.openxmlformats.org/officeDocument/2006/math" xmlns:v="urn:schemas-microsoft-com:vml" xmlns:wp14="http://schemas.microsoft.com/office/word/2010/wordprocessingDrawing" xmlns:wp="http://schemas.openxmlformats.org/drawingml/2006/wordprocessingDrawing" xmlns:w10="urn:schemas-microsoft-com:office:word" xmlns:w="http://schemas.openxmlformats.org/wordprocessingml/2006/main" xmlns:w14="http://schemas.microsoft.com/office/word/2010/wordml" xmlns:w15="http://schemas.microsoft.com/office/word/2012/wordml" xmlns:wpg="http://schemas.microsoft.com/office/word/2010/wordprocessingGroup" xmlns:wpi="http://schemas.microsoft.com/office/word/2010/wordprocessingInk" xmlns:wne="http://schemas.microsoft.com/office/word/2006/wordml" xmlns:wps="http://schemas.microsoft.com/office/word/2010/wordprocessingShape" mc:Ignorable="w14 w15 wp14">
+<w:document xmlns:wpc="http://schemas.microsoft.com/office/word/2010/wordprocessingCanvas" xmlns:mo="http://schemas.microsoft.com/office/mac/office/2008/main" xmlns:mc="http://schemas.openxmlformats.org/markup-compatibility/2006" xmlns:mv="urn:schemas-microsoft-com:mac:vml" xmlns:o="urn:schemas-microsoft-com:office:office" xmlns:r="http://schemas.openxmlformats.org/officeDocument/2006/relationships" xmlns:m="http://schemas.openxmlformats.org/officeDocument/2006/math" xmlns:v="urn:schemas-microsoft-com:vml" xmlns:wp14="http://schemas.microsoft.com/office/word/2010/wordprocessingDrawing" xmlns:wp="http://schemas.openxmlformats.org/drawingml/2006/wordprocessingDrawing" xmlns:w10="urn:schemas-microsoft-com:office:word" xmlns:w="http://schemas.openxmlformats.org/wordprocessingml/2006/main" xmlns:w14="http://schemas.microsoft.com/office/word/2010/wordml" xmlns:w15="http://schemas.microsoft.com/office/word/2012/wordml" xmlns:wpg="http://schemas.microsoft.com/office/word/2010/wordprocessingGroup" xmlns:wpi="http://schemas.microsoft.com/office/word/2010/wordprocessingInk" xmlns:wne="http://schemas.microsoft.com/office/word/2006/wordml" xmlns:wps="http://schemas.microsoft.com/office/word/2010/wordprocessingShape" mc:Ignorable="w14 w15 wp14">
   <w:body>
     <w:p>
       <w:pPr>
@@ -326,24 +326,26 @@
           <w:sz w:val="22"/>
           <w:szCs w:val="22"/>
         </w:rPr>
-        <w:t xml:space="preserve">» в информационно-телекоммуникационной сети «Интернет» </w:t>
-      </w:r>
-      <w:r>
-        <w:rPr>
-          <w:rFonts w:ascii="Times New Roman" w:hAnsi="Times New Roman" w:cs="Times New Roman"/>
-          <w:sz w:val="22"/>
-          <w:szCs w:val="22"/>
-        </w:rPr>
-        <w:t>по адресу</w:t>
-      </w:r>
-      <w:r>
-        <w:rPr>
-          <w:rFonts w:ascii="Times New Roman" w:hAnsi="Times New Roman" w:cs="Times New Roman"/>
-          <w:sz w:val="22"/>
-          <w:szCs w:val="22"/>
-        </w:rPr>
-        <w:t xml:space="preserve"> ____________________</w:t>
-      </w:r>
+        <w:t>» в информационно-телекоммуникационной сети «Интернет» по адресу</w:t>
+      </w:r>
+      <w:r>
+        <w:rPr>
+          <w:rFonts w:ascii="Times New Roman" w:hAnsi="Times New Roman" w:cs="Times New Roman"/>
+          <w:sz w:val="22"/>
+          <w:szCs w:val="22"/>
+        </w:rPr>
+        <w:t xml:space="preserve"> </w:t>
+      </w:r>
+      <w:r>
+        <w:rPr>
+          <w:rFonts w:ascii="Times New Roman" w:hAnsi="Times New Roman" w:cs="Times New Roman"/>
+          <w:sz w:val="22"/>
+          <w:szCs w:val="22"/>
+        </w:rPr>
+        <w:t>www.нцпп.рф</w:t>
+      </w:r>
+      <w:bookmarkStart w:id="0" w:name="_GoBack"/>
+      <w:bookmarkEnd w:id="0"/>
       <w:r>
         <w:rPr>
           <w:rFonts w:ascii="Times New Roman" w:hAnsi="Times New Roman" w:cs="Times New Roman"/>
@@ -688,19 +690,7 @@
         <w:rPr>
           <w:rFonts w:ascii="Times New Roman" w:hAnsi="Times New Roman" w:cs="Times New Roman"/>
         </w:rPr>
-        <w:t xml:space="preserve"> Персональные данные, о</w:t>
-      </w:r>
-      <w:r>
-        <w:rPr>
-          <w:rFonts w:ascii="Times New Roman" w:hAnsi="Times New Roman" w:cs="Times New Roman"/>
-        </w:rPr>
-        <w:t>бязательн</w:t>
-      </w:r>
-      <w:r>
-        <w:rPr>
-          <w:rFonts w:ascii="Times New Roman" w:hAnsi="Times New Roman" w:cs="Times New Roman"/>
-        </w:rPr>
-        <w:t>ые для предоставления</w:t>
+        <w:t xml:space="preserve"> Персональные данные, обязательные для предоставления</w:t>
       </w:r>
       <w:r>
         <w:rPr>
@@ -712,19 +702,7 @@
         <w:rPr>
           <w:rFonts w:ascii="Times New Roman" w:hAnsi="Times New Roman" w:cs="Times New Roman"/>
         </w:rPr>
-        <w:t xml:space="preserve">, </w:t>
-      </w:r>
-      <w:r>
-        <w:rPr>
-          <w:rFonts w:ascii="Times New Roman" w:hAnsi="Times New Roman" w:cs="Times New Roman"/>
-        </w:rPr>
-        <w:t>помечен</w:t>
-      </w:r>
-      <w:r>
-        <w:rPr>
-          <w:rFonts w:ascii="Times New Roman" w:hAnsi="Times New Roman" w:cs="Times New Roman"/>
-        </w:rPr>
-        <w:t xml:space="preserve">ы специальным образом. Иные персональные данные предоставляется </w:t>
+        <w:t xml:space="preserve">, помечены специальным образом. Иные персональные данные предоставляется </w:t>
       </w:r>
       <w:r>
         <w:rPr>
@@ -736,19 +714,7 @@
         <w:rPr>
           <w:rFonts w:ascii="Times New Roman" w:hAnsi="Times New Roman" w:cs="Times New Roman"/>
         </w:rPr>
-        <w:t xml:space="preserve"> по</w:t>
-      </w:r>
-      <w:r>
-        <w:rPr>
-          <w:rFonts w:ascii="Times New Roman" w:hAnsi="Times New Roman" w:cs="Times New Roman"/>
-        </w:rPr>
-        <w:t xml:space="preserve"> его усмотрени</w:t>
-      </w:r>
-      <w:r>
-        <w:rPr>
-          <w:rFonts w:ascii="Times New Roman" w:hAnsi="Times New Roman" w:cs="Times New Roman"/>
-        </w:rPr>
-        <w:t>ю.</w:t>
+        <w:t xml:space="preserve"> по его усмотрению.</w:t>
       </w:r>
     </w:p>
     <w:p>
@@ -800,39 +766,7 @@
           <w:sz w:val="22"/>
           <w:szCs w:val="22"/>
         </w:rPr>
-        <w:t xml:space="preserve">в автоматическом режиме в процессе использования </w:t>
-      </w:r>
-      <w:r>
-        <w:rPr>
-          <w:rFonts w:ascii="Times New Roman" w:hAnsi="Times New Roman" w:cs="Times New Roman"/>
-          <w:sz w:val="22"/>
-          <w:szCs w:val="22"/>
-        </w:rPr>
-        <w:t xml:space="preserve">субъектом персональных данных </w:t>
-      </w:r>
-      <w:r>
-        <w:rPr>
-          <w:rFonts w:ascii="Times New Roman" w:hAnsi="Times New Roman" w:cs="Times New Roman"/>
-          <w:sz w:val="22"/>
-          <w:szCs w:val="22"/>
-        </w:rPr>
-        <w:t>сервисов Сайта</w:t>
-      </w:r>
-      <w:r>
-        <w:rPr>
-          <w:rFonts w:ascii="Times New Roman" w:hAnsi="Times New Roman" w:cs="Times New Roman"/>
-          <w:sz w:val="22"/>
-          <w:szCs w:val="22"/>
-        </w:rPr>
-        <w:t xml:space="preserve"> в зависимости от настроек программного обеспечения </w:t>
-      </w:r>
-      <w:r>
-        <w:rPr>
-          <w:rFonts w:ascii="Times New Roman" w:hAnsi="Times New Roman" w:cs="Times New Roman"/>
-          <w:sz w:val="22"/>
-          <w:szCs w:val="22"/>
-        </w:rPr>
-        <w:t>в обезличенном виде</w:t>
+        <w:t>в автоматическом режиме в процессе использования субъектом персональных данных сервисов Сайта в зависимости от настроек программного обеспечения в обезличенном виде</w:t>
       </w:r>
       <w:r>
         <w:rPr>
@@ -849,52 +783,7 @@
           <w:szCs w:val="22"/>
           <w:shd w:val="clear" w:color="auto" w:fill="FFFFFF"/>
         </w:rPr>
-        <w:t xml:space="preserve"> Субъект персональных данных </w:t>
-      </w:r>
-      <w:r>
-        <w:rPr>
-          <w:rFonts w:ascii="Times New Roman" w:hAnsi="Times New Roman" w:cs="Times New Roman"/>
-          <w:sz w:val="22"/>
-          <w:szCs w:val="22"/>
-          <w:shd w:val="clear" w:color="auto" w:fill="FFFFFF"/>
-        </w:rPr>
-        <w:t>прин</w:t>
-      </w:r>
-      <w:r>
-        <w:rPr>
-          <w:rFonts w:ascii="Times New Roman" w:hAnsi="Times New Roman" w:cs="Times New Roman"/>
-          <w:sz w:val="22"/>
-          <w:szCs w:val="22"/>
-          <w:shd w:val="clear" w:color="auto" w:fill="FFFFFF"/>
-        </w:rPr>
-        <w:t xml:space="preserve">имает возможность использования </w:t>
-      </w:r>
-      <w:r>
-        <w:rPr>
-          <w:rFonts w:ascii="Times New Roman" w:hAnsi="Times New Roman" w:cs="Times New Roman"/>
-          <w:sz w:val="22"/>
-          <w:szCs w:val="22"/>
-          <w:shd w:val="clear" w:color="auto" w:fill="FFFFFF"/>
-        </w:rPr>
-        <w:t>на Сайте программного обеспечения третьих лиц, в результате чего такие лица могут получать и передавать указанные в </w:t>
-      </w:r>
-      <w:r>
-        <w:rPr>
-          <w:rFonts w:ascii="Times New Roman" w:hAnsi="Times New Roman" w:cs="Times New Roman"/>
-          <w:sz w:val="22"/>
-          <w:szCs w:val="22"/>
-          <w:shd w:val="clear" w:color="auto" w:fill="FFFFFF"/>
-        </w:rPr>
-        <w:t>настоящем подпункте</w:t>
-      </w:r>
-      <w:r>
-        <w:rPr>
-          <w:rFonts w:ascii="Times New Roman" w:hAnsi="Times New Roman" w:cs="Times New Roman"/>
-          <w:sz w:val="22"/>
-          <w:szCs w:val="22"/>
-          <w:shd w:val="clear" w:color="auto" w:fill="FFFFFF"/>
-        </w:rPr>
-        <w:t xml:space="preserve"> данные в обезличенном виде.</w:t>
+        <w:t xml:space="preserve"> Субъект персональных данных принимает возможность использования на Сайте программного обеспечения третьих лиц, в результате чего такие лица могут получать и передавать указанные в настоящем подпункте данные в обезличенном виде.</w:t>
       </w:r>
     </w:p>
     <w:p>
@@ -1202,32 +1091,7 @@
           <w:szCs w:val="22"/>
         </w:rPr>
         <w:tab/>
-      </w:r>
-      <w:r>
-        <w:rPr>
-          <w:rFonts w:ascii="Times New Roman" w:hAnsi="Times New Roman" w:cs="Times New Roman"/>
-          <w:sz w:val="22"/>
-          <w:szCs w:val="22"/>
-        </w:rPr>
-        <w:t xml:space="preserve">Заключение и исполнение договоров, стороной которых или </w:t>
-      </w:r>
-      <w:proofErr w:type="gramStart"/>
-      <w:r>
-        <w:rPr>
-          <w:rFonts w:ascii="Times New Roman" w:hAnsi="Times New Roman" w:cs="Times New Roman"/>
-          <w:sz w:val="22"/>
-          <w:szCs w:val="22"/>
-        </w:rPr>
-        <w:t>выгодоприобретателем</w:t>
-      </w:r>
-      <w:proofErr w:type="gramEnd"/>
-      <w:r>
-        <w:rPr>
-          <w:rFonts w:ascii="Times New Roman" w:hAnsi="Times New Roman" w:cs="Times New Roman"/>
-          <w:sz w:val="22"/>
-          <w:szCs w:val="22"/>
-        </w:rPr>
-        <w:t xml:space="preserve"> по которым является субъект персональных данных.</w:t>
+        <w:t>Заключение и исполнение договоров, стороной которых или выгодоприобретателем по которым является субъект персональных данных.</w:t>
       </w:r>
     </w:p>
     <w:p>
@@ -1687,7 +1551,7 @@
     </w:p>
     <w:p>
       <w:pPr>
-        <w:pStyle w:val="a3"/>
+        <w:pStyle w:val="NormalWeb"/>
         <w:spacing w:before="0" w:beforeAutospacing="0" w:after="0" w:afterAutospacing="0"/>
         <w:contextualSpacing/>
         <w:jc w:val="both"/>
@@ -1720,7 +1584,7 @@
     </w:p>
     <w:p>
       <w:pPr>
-        <w:pStyle w:val="a3"/>
+        <w:pStyle w:val="NormalWeb"/>
         <w:spacing w:before="0" w:beforeAutospacing="0" w:after="0" w:afterAutospacing="0"/>
         <w:contextualSpacing/>
         <w:jc w:val="both"/>
@@ -1743,18 +1607,12 @@
           <w:szCs w:val="22"/>
         </w:rPr>
         <w:tab/>
-      </w:r>
-      <w:r>
-        <w:rPr>
-          <w:sz w:val="22"/>
-          <w:szCs w:val="22"/>
-        </w:rPr>
         <w:t>Сроки обработки и хранения персональных данных ООО «НЦПП» определяются для каждой цели обработки персональных данных в соответствии с законодательно установленными сроками хранения документации, образующейся в процессе деятельности ООО «НЦПП», в соответствии со сроком действия договора, заключенного с субъектом персональных данных или в его пользу, сроками исковой давности, сроками хранения документов бухгалтерского учета и иных требований законодательства Российской Федерации.</w:t>
       </w:r>
     </w:p>
     <w:p>
       <w:pPr>
-        <w:pStyle w:val="a3"/>
+        <w:pStyle w:val="NormalWeb"/>
         <w:spacing w:before="0" w:beforeAutospacing="0" w:after="0" w:afterAutospacing="0"/>
         <w:contextualSpacing/>
         <w:jc w:val="both"/>
@@ -1829,7 +1687,7 @@
     </w:p>
     <w:p>
       <w:pPr>
-        <w:pStyle w:val="a3"/>
+        <w:pStyle w:val="NormalWeb"/>
         <w:spacing w:before="0" w:beforeAutospacing="0" w:after="0" w:afterAutospacing="0"/>
         <w:contextualSpacing/>
         <w:jc w:val="both"/>
@@ -1847,7 +1705,7 @@
       </w:r>
       <w:r>
         <w:rPr>
-          <w:rStyle w:val="a4"/>
+          <w:rStyle w:val="Strong"/>
           <w:b w:val="0"/>
           <w:bCs w:val="0"/>
           <w:sz w:val="22"/>
@@ -1857,7 +1715,7 @@
       </w:r>
       <w:r>
         <w:rPr>
-          <w:rStyle w:val="a4"/>
+          <w:rStyle w:val="Strong"/>
           <w:b w:val="0"/>
           <w:bCs w:val="0"/>
           <w:sz w:val="22"/>
@@ -1867,7 +1725,7 @@
       </w:r>
       <w:r>
         <w:rPr>
-          <w:rStyle w:val="a4"/>
+          <w:rStyle w:val="Strong"/>
           <w:b w:val="0"/>
           <w:bCs w:val="0"/>
           <w:sz w:val="22"/>
@@ -1877,7 +1735,7 @@
       </w:r>
       <w:r>
         <w:rPr>
-          <w:rStyle w:val="a4"/>
+          <w:rStyle w:val="Strong"/>
           <w:b w:val="0"/>
           <w:bCs w:val="0"/>
           <w:sz w:val="22"/>
@@ -2160,57 +2018,12 @@
           <w:szCs w:val="22"/>
           <w:shd w:val="clear" w:color="auto" w:fill="FFFFFF"/>
         </w:rPr>
-        <w:t> </w:t>
-      </w:r>
-      <w:r>
-        <w:rPr>
-          <w:rFonts w:ascii="Times New Roman" w:hAnsi="Times New Roman" w:cs="Times New Roman"/>
-          <w:sz w:val="22"/>
-          <w:szCs w:val="22"/>
-          <w:shd w:val="clear" w:color="auto" w:fill="FFFFFF"/>
-        </w:rPr>
-        <w:t xml:space="preserve">В связи </w:t>
-      </w:r>
-      <w:r>
-        <w:rPr>
-          <w:rFonts w:ascii="Times New Roman" w:hAnsi="Times New Roman" w:cs="Times New Roman"/>
-          <w:sz w:val="22"/>
-          <w:szCs w:val="22"/>
-          <w:shd w:val="clear" w:color="auto" w:fill="FFFFFF"/>
-        </w:rPr>
-        <w:t xml:space="preserve">с передачей </w:t>
-      </w:r>
-      <w:r>
-        <w:rPr>
-          <w:rFonts w:ascii="Times New Roman" w:hAnsi="Times New Roman" w:cs="Times New Roman"/>
-          <w:sz w:val="22"/>
-          <w:szCs w:val="22"/>
-          <w:shd w:val="clear" w:color="auto" w:fill="FFFFFF"/>
-        </w:rPr>
-        <w:t>Сайта</w:t>
-      </w:r>
-      <w:r>
-        <w:rPr>
-          <w:rFonts w:ascii="Times New Roman" w:hAnsi="Times New Roman" w:cs="Times New Roman"/>
-          <w:sz w:val="22"/>
-          <w:szCs w:val="22"/>
-          <w:shd w:val="clear" w:color="auto" w:fill="FFFFFF"/>
-        </w:rPr>
-        <w:t xml:space="preserve"> во владение, пользование или собственность такого треть</w:t>
-      </w:r>
-      <w:r>
-        <w:rPr>
-          <w:rFonts w:ascii="Times New Roman" w:hAnsi="Times New Roman" w:cs="Times New Roman"/>
-          <w:sz w:val="22"/>
-          <w:szCs w:val="22"/>
-          <w:shd w:val="clear" w:color="auto" w:fill="FFFFFF"/>
-        </w:rPr>
-        <w:t>его лица.</w:t>
-      </w:r>
-    </w:p>
-    <w:p>
-      <w:pPr>
-        <w:pStyle w:val="a3"/>
+        <w:t> В связи с передачей Сайта во владение, пользование или собственность такого третьего лица.</w:t>
+      </w:r>
+    </w:p>
+    <w:p>
+      <w:pPr>
+        <w:pStyle w:val="NormalWeb"/>
         <w:spacing w:before="0" w:beforeAutospacing="0" w:after="0" w:afterAutospacing="0"/>
         <w:contextualSpacing/>
         <w:jc w:val="both"/>
@@ -2222,7 +2035,7 @@
     </w:p>
     <w:p>
       <w:pPr>
-        <w:pStyle w:val="a3"/>
+        <w:pStyle w:val="NormalWeb"/>
         <w:spacing w:before="0" w:beforeAutospacing="0" w:after="0" w:afterAutospacing="0"/>
         <w:contextualSpacing/>
         <w:jc w:val="center"/>
@@ -2262,7 +2075,7 @@
     </w:p>
     <w:p>
       <w:pPr>
-        <w:pStyle w:val="a3"/>
+        <w:pStyle w:val="NormalWeb"/>
         <w:spacing w:before="0" w:beforeAutospacing="0" w:after="0" w:afterAutospacing="0"/>
         <w:contextualSpacing/>
         <w:jc w:val="both"/>
@@ -2313,6 +2126,50 @@
           <w:sz w:val="22"/>
           <w:szCs w:val="22"/>
         </w:rPr>
+        <w:t>ООО «НЦПП» обеспечивает конфиденциальность об</w:t>
+      </w:r>
+      <w:r>
+        <w:rPr>
+          <w:rFonts w:ascii="Times New Roman" w:hAnsi="Times New Roman" w:cs="Times New Roman"/>
+          <w:sz w:val="22"/>
+          <w:szCs w:val="22"/>
+        </w:rPr>
+        <w:t>рабатываемых персональных данных.</w:t>
+      </w:r>
+    </w:p>
+    <w:p>
+      <w:pPr>
+        <w:pStyle w:val="ConsPlusNormal"/>
+        <w:contextualSpacing/>
+        <w:jc w:val="both"/>
+        <w:rPr>
+          <w:rFonts w:ascii="Times New Roman" w:hAnsi="Times New Roman" w:cs="Times New Roman"/>
+          <w:sz w:val="22"/>
+          <w:szCs w:val="22"/>
+        </w:rPr>
+      </w:pPr>
+      <w:r>
+        <w:rPr>
+          <w:rFonts w:ascii="Times New Roman" w:hAnsi="Times New Roman" w:cs="Times New Roman"/>
+          <w:sz w:val="22"/>
+          <w:szCs w:val="22"/>
+        </w:rPr>
+        <w:t>4.2.</w:t>
+      </w:r>
+      <w:r>
+        <w:rPr>
+          <w:rFonts w:ascii="Times New Roman" w:hAnsi="Times New Roman" w:cs="Times New Roman"/>
+          <w:sz w:val="22"/>
+          <w:szCs w:val="22"/>
+        </w:rPr>
+        <w:tab/>
+      </w:r>
+      <w:r>
+        <w:rPr>
+          <w:rFonts w:ascii="Times New Roman" w:hAnsi="Times New Roman" w:cs="Times New Roman"/>
+          <w:sz w:val="22"/>
+          <w:szCs w:val="22"/>
+        </w:rPr>
         <w:t>ООО «</w:t>
       </w:r>
       <w:r>
@@ -2329,15 +2186,47 @@
           <w:sz w:val="22"/>
           <w:szCs w:val="22"/>
         </w:rPr>
-        <w:t>» обеспечивает конфиденциальность об</w:t>
-      </w:r>
-      <w:r>
-        <w:rPr>
-          <w:rFonts w:ascii="Times New Roman" w:hAnsi="Times New Roman" w:cs="Times New Roman"/>
-          <w:sz w:val="22"/>
-          <w:szCs w:val="22"/>
-        </w:rPr>
-        <w:t>рабатываемых персональных данных.</w:t>
+        <w:t>» обеспечивает</w:t>
+      </w:r>
+      <w:r>
+        <w:rPr>
+          <w:rFonts w:ascii="Times New Roman" w:hAnsi="Times New Roman" w:cs="Times New Roman"/>
+          <w:sz w:val="22"/>
+          <w:szCs w:val="22"/>
+        </w:rPr>
+        <w:t xml:space="preserve"> принятие</w:t>
+      </w:r>
+      <w:r>
+        <w:rPr>
+          <w:rFonts w:ascii="Times New Roman" w:hAnsi="Times New Roman" w:cs="Times New Roman"/>
+          <w:sz w:val="22"/>
+          <w:szCs w:val="22"/>
+        </w:rPr>
+        <w:t xml:space="preserve"> </w:t>
+      </w:r>
+      <w:r>
+        <w:rPr>
+          <w:rFonts w:ascii="Times New Roman" w:hAnsi="Times New Roman" w:cs="Times New Roman"/>
+          <w:sz w:val="22"/>
+          <w:szCs w:val="22"/>
+        </w:rPr>
+        <w:t xml:space="preserve">необходимых правовые, организационных, технических мер для защиты персональных данных </w:t>
+      </w:r>
+      <w:r>
+        <w:rPr>
+          <w:rFonts w:ascii="Times New Roman" w:hAnsi="Times New Roman" w:cs="Times New Roman"/>
+          <w:sz w:val="22"/>
+          <w:szCs w:val="22"/>
+        </w:rPr>
+        <w:t>от неправомерного или случайного доступа к ним, уничтожения, изменения, блокирования, копирования, предоставления, распространения персональных данных, а также от иных неправомерных действий в отношении персональных данных</w:t>
+      </w:r>
+      <w:r>
+        <w:rPr>
+          <w:rFonts w:ascii="Times New Roman" w:hAnsi="Times New Roman" w:cs="Times New Roman"/>
+          <w:sz w:val="22"/>
+          <w:szCs w:val="22"/>
+        </w:rPr>
+        <w:t xml:space="preserve"> в соответствии с внутренними правилами и регламентами.</w:t>
       </w:r>
     </w:p>
     <w:p>
@@ -2351,140 +2240,6 @@
           <w:szCs w:val="22"/>
         </w:rPr>
       </w:pPr>
-      <w:r>
-        <w:rPr>
-          <w:rFonts w:ascii="Times New Roman" w:hAnsi="Times New Roman" w:cs="Times New Roman"/>
-          <w:sz w:val="22"/>
-          <w:szCs w:val="22"/>
-        </w:rPr>
-        <w:t>4.2.</w:t>
-      </w:r>
-      <w:r>
-        <w:rPr>
-          <w:rFonts w:ascii="Times New Roman" w:hAnsi="Times New Roman" w:cs="Times New Roman"/>
-          <w:sz w:val="22"/>
-          <w:szCs w:val="22"/>
-        </w:rPr>
-        <w:tab/>
-      </w:r>
-      <w:r>
-        <w:rPr>
-          <w:rFonts w:ascii="Times New Roman" w:hAnsi="Times New Roman" w:cs="Times New Roman"/>
-          <w:sz w:val="22"/>
-          <w:szCs w:val="22"/>
-        </w:rPr>
-        <w:t>ООО «</w:t>
-      </w:r>
-      <w:r>
-        <w:rPr>
-          <w:rFonts w:ascii="Times New Roman" w:hAnsi="Times New Roman" w:cs="Times New Roman"/>
-          <w:sz w:val="22"/>
-          <w:szCs w:val="22"/>
-        </w:rPr>
-        <w:t>НЦПП</w:t>
-      </w:r>
-      <w:r>
-        <w:rPr>
-          <w:rFonts w:ascii="Times New Roman" w:hAnsi="Times New Roman" w:cs="Times New Roman"/>
-          <w:sz w:val="22"/>
-          <w:szCs w:val="22"/>
-        </w:rPr>
-        <w:t>» обеспечивает</w:t>
-      </w:r>
-      <w:r>
-        <w:rPr>
-          <w:rFonts w:ascii="Times New Roman" w:hAnsi="Times New Roman" w:cs="Times New Roman"/>
-          <w:sz w:val="22"/>
-          <w:szCs w:val="22"/>
-        </w:rPr>
-        <w:t xml:space="preserve"> принятие</w:t>
-      </w:r>
-      <w:r>
-        <w:rPr>
-          <w:rFonts w:ascii="Times New Roman" w:hAnsi="Times New Roman" w:cs="Times New Roman"/>
-          <w:sz w:val="22"/>
-          <w:szCs w:val="22"/>
-        </w:rPr>
-        <w:t xml:space="preserve"> </w:t>
-      </w:r>
-      <w:r>
-        <w:rPr>
-          <w:rFonts w:ascii="Times New Roman" w:hAnsi="Times New Roman" w:cs="Times New Roman"/>
-          <w:sz w:val="22"/>
-          <w:szCs w:val="22"/>
-        </w:rPr>
-        <w:t>необходимы</w:t>
-      </w:r>
-      <w:r>
-        <w:rPr>
-          <w:rFonts w:ascii="Times New Roman" w:hAnsi="Times New Roman" w:cs="Times New Roman"/>
-          <w:sz w:val="22"/>
-          <w:szCs w:val="22"/>
-        </w:rPr>
-        <w:t>х</w:t>
-      </w:r>
-      <w:r>
-        <w:rPr>
-          <w:rFonts w:ascii="Times New Roman" w:hAnsi="Times New Roman" w:cs="Times New Roman"/>
-          <w:sz w:val="22"/>
-          <w:szCs w:val="22"/>
-        </w:rPr>
-        <w:t xml:space="preserve"> правовые, организационны</w:t>
-      </w:r>
-      <w:r>
-        <w:rPr>
-          <w:rFonts w:ascii="Times New Roman" w:hAnsi="Times New Roman" w:cs="Times New Roman"/>
-          <w:sz w:val="22"/>
-          <w:szCs w:val="22"/>
-        </w:rPr>
-        <w:t>х, технических</w:t>
-      </w:r>
-      <w:r>
-        <w:rPr>
-          <w:rFonts w:ascii="Times New Roman" w:hAnsi="Times New Roman" w:cs="Times New Roman"/>
-          <w:sz w:val="22"/>
-          <w:szCs w:val="22"/>
-        </w:rPr>
-        <w:t xml:space="preserve"> мер </w:t>
-      </w:r>
-      <w:r>
-        <w:rPr>
-          <w:rFonts w:ascii="Times New Roman" w:hAnsi="Times New Roman" w:cs="Times New Roman"/>
-          <w:sz w:val="22"/>
-          <w:szCs w:val="22"/>
-        </w:rPr>
-        <w:t xml:space="preserve">для защиты персональных данных </w:t>
-      </w:r>
-      <w:r>
-        <w:rPr>
-          <w:rFonts w:ascii="Times New Roman" w:hAnsi="Times New Roman" w:cs="Times New Roman"/>
-          <w:sz w:val="22"/>
-          <w:szCs w:val="22"/>
-        </w:rPr>
-        <w:t>от неправомерного или случайного доступа к ним, уничтожения, изменения, блокирования, копирования, предоставления, распространения персональных данных, а также от иных неправомерных действий в отношении персональных данных</w:t>
-      </w:r>
-      <w:r>
-        <w:rPr>
-          <w:rFonts w:ascii="Times New Roman" w:hAnsi="Times New Roman" w:cs="Times New Roman"/>
-          <w:sz w:val="22"/>
-          <w:szCs w:val="22"/>
-        </w:rPr>
-        <w:t xml:space="preserve"> в соответствии с внутренними правилами и регламентами.</w:t>
-      </w:r>
-    </w:p>
-    <w:p>
-      <w:pPr>
-        <w:pStyle w:val="ConsPlusNormal"/>
-        <w:contextualSpacing/>
-        <w:jc w:val="both"/>
-        <w:rPr>
-          <w:rFonts w:ascii="Times New Roman" w:hAnsi="Times New Roman" w:cs="Times New Roman"/>
-          <w:sz w:val="22"/>
-          <w:szCs w:val="22"/>
-        </w:rPr>
-      </w:pPr>
-      <w:bookmarkStart w:id="0" w:name="_GoBack"/>
-      <w:bookmarkEnd w:id="0"/>
     </w:p>
     <w:p>
       <w:pPr>
@@ -2545,7 +2300,7 @@
     </w:p>
     <w:p>
       <w:pPr>
-        <w:pStyle w:val="a3"/>
+        <w:pStyle w:val="NormalWeb"/>
         <w:spacing w:before="0" w:beforeAutospacing="0" w:after="0" w:afterAutospacing="0"/>
         <w:contextualSpacing/>
         <w:jc w:val="both"/>
@@ -2585,7 +2340,7 @@
     </w:p>
     <w:p>
       <w:pPr>
-        <w:pStyle w:val="a3"/>
+        <w:pStyle w:val="NormalWeb"/>
         <w:spacing w:before="0" w:beforeAutospacing="0" w:after="0" w:afterAutospacing="0"/>
         <w:contextualSpacing/>
         <w:jc w:val="both"/>
@@ -2626,7 +2381,7 @@
     </w:p>
     <w:p>
       <w:pPr>
-        <w:pStyle w:val="a3"/>
+        <w:pStyle w:val="NormalWeb"/>
         <w:spacing w:before="0" w:beforeAutospacing="0" w:after="0" w:afterAutospacing="0"/>
         <w:contextualSpacing/>
         <w:jc w:val="both"/>
@@ -2667,7 +2422,7 @@
     </w:p>
     <w:p>
       <w:pPr>
-        <w:pStyle w:val="a3"/>
+        <w:pStyle w:val="NormalWeb"/>
         <w:spacing w:before="0" w:beforeAutospacing="0" w:after="0" w:afterAutospacing="0"/>
         <w:contextualSpacing/>
         <w:jc w:val="both"/>
@@ -2722,7 +2477,7 @@
     </w:p>
     <w:p>
       <w:pPr>
-        <w:pStyle w:val="a3"/>
+        <w:pStyle w:val="NormalWeb"/>
         <w:spacing w:before="0" w:beforeAutospacing="0" w:after="0" w:afterAutospacing="0"/>
         <w:contextualSpacing/>
         <w:jc w:val="both"/>
@@ -2807,8 +2562,8 @@
 </file>
 
 <file path=word/numbering.xml><?xml version="1.0" encoding="utf-8"?>
-<w:numbering xmlns:wpc="http://schemas.microsoft.com/office/word/2010/wordprocessingCanvas" xmlns:mc="http://schemas.openxmlformats.org/markup-compatibility/2006" xmlns:o="urn:schemas-microsoft-com:office:office" xmlns:r="http://schemas.openxmlformats.org/officeDocument/2006/relationships" xmlns:m="http://schemas.openxmlformats.org/officeDocument/2006/math" xmlns:v="urn:schemas-microsoft-com:vml" xmlns:wp14="http://schemas.microsoft.com/office/word/2010/wordprocessingDrawing" xmlns:wp="http://schemas.openxmlformats.org/drawingml/2006/wordprocessingDrawing" xmlns:w10="urn:schemas-microsoft-com:office:word" xmlns:w="http://schemas.openxmlformats.org/wordprocessingml/2006/main" xmlns:w14="http://schemas.microsoft.com/office/word/2010/wordml" xmlns:w15="http://schemas.microsoft.com/office/word/2012/wordml" xmlns:wpg="http://schemas.microsoft.com/office/word/2010/wordprocessingGroup" xmlns:wpi="http://schemas.microsoft.com/office/word/2010/wordprocessingInk" xmlns:wne="http://schemas.microsoft.com/office/word/2006/wordml" xmlns:wps="http://schemas.microsoft.com/office/word/2010/wordprocessingShape" mc:Ignorable="w14 w15 wp14">
-  <w:abstractNum w:abstractNumId="0" w15:restartNumberingAfterBreak="0">
+<w:numbering xmlns:wpc="http://schemas.microsoft.com/office/word/2010/wordprocessingCanvas" xmlns:mo="http://schemas.microsoft.com/office/mac/office/2008/main" xmlns:mc="http://schemas.openxmlformats.org/markup-compatibility/2006" xmlns:mv="urn:schemas-microsoft-com:mac:vml" xmlns:o="urn:schemas-microsoft-com:office:office" xmlns:r="http://schemas.openxmlformats.org/officeDocument/2006/relationships" xmlns:m="http://schemas.openxmlformats.org/officeDocument/2006/math" xmlns:v="urn:schemas-microsoft-com:vml" xmlns:wp14="http://schemas.microsoft.com/office/word/2010/wordprocessingDrawing" xmlns:wp="http://schemas.openxmlformats.org/drawingml/2006/wordprocessingDrawing" xmlns:w10="urn:schemas-microsoft-com:office:word" xmlns:w="http://schemas.openxmlformats.org/wordprocessingml/2006/main" xmlns:w14="http://schemas.microsoft.com/office/word/2010/wordml" xmlns:w15="http://schemas.microsoft.com/office/word/2012/wordml" xmlns:wpg="http://schemas.microsoft.com/office/word/2010/wordprocessingGroup" xmlns:wpi="http://schemas.microsoft.com/office/word/2010/wordprocessingInk" xmlns:wne="http://schemas.microsoft.com/office/word/2006/wordml" xmlns:wps="http://schemas.microsoft.com/office/word/2010/wordprocessingShape" mc:Ignorable="w14 w15 wp14">
+  <w:abstractNum w:abstractNumId="0">
     <w:nsid w:val="3C2C2605"/>
     <w:multiLevelType w:val="multilevel"/>
     <w:tmpl w:val="A49EDC62"/>
@@ -2980,7 +2735,7 @@
       </w:pPr>
     </w:pPrDefault>
   </w:docDefaults>
-  <w:latentStyles w:defLockedState="0" w:defUIPriority="99" w:defSemiHidden="0" w:defUnhideWhenUsed="0" w:defQFormat="0" w:count="371">
+  <w:latentStyles w:defLockedState="0" w:defUIPriority="99" w:defSemiHidden="0" w:defUnhideWhenUsed="0" w:defQFormat="0" w:count="380">
     <w:lsdException w:name="Normal" w:uiPriority="0" w:qFormat="1"/>
     <w:lsdException w:name="heading 1" w:uiPriority="9" w:qFormat="1"/>
     <w:lsdException w:name="heading 2" w:semiHidden="1" w:uiPriority="9" w:unhideWhenUsed="1" w:qFormat="1"/>
@@ -3353,17 +3108,17 @@
     <w:lsdException w:name="List Table 6 Colorful Accent 6" w:uiPriority="51"/>
     <w:lsdException w:name="List Table 7 Colorful Accent 6" w:uiPriority="52"/>
   </w:latentStyles>
-  <w:style w:type="paragraph" w:default="1" w:styleId="a">
+  <w:style w:type="paragraph" w:default="1" w:styleId="Normal">
     <w:name w:val="Normal"/>
     <w:qFormat/>
   </w:style>
-  <w:style w:type="character" w:default="1" w:styleId="a0">
+  <w:style w:type="character" w:default="1" w:styleId="DefaultParagraphFont">
     <w:name w:val="Default Paragraph Font"/>
     <w:uiPriority w:val="1"/>
     <w:semiHidden/>
     <w:unhideWhenUsed/>
   </w:style>
-  <w:style w:type="table" w:default="1" w:styleId="a1">
+  <w:style w:type="table" w:default="1" w:styleId="TableNormal">
     <w:name w:val="Normal Table"/>
     <w:uiPriority w:val="99"/>
     <w:semiHidden/>
@@ -3378,7 +3133,7 @@
       </w:tblCellMar>
     </w:tblPr>
   </w:style>
-  <w:style w:type="numbering" w:default="1" w:styleId="a2">
+  <w:style w:type="numbering" w:default="1" w:styleId="NoList">
     <w:name w:val="No List"/>
     <w:uiPriority w:val="99"/>
     <w:semiHidden/>
@@ -3419,9 +3174,9 @@
       <w:lang w:eastAsia="ru-RU"/>
     </w:rPr>
   </w:style>
-  <w:style w:type="paragraph" w:styleId="a3">
+  <w:style w:type="paragraph" w:styleId="NormalWeb">
     <w:name w:val="Normal (Web)"/>
-    <w:basedOn w:val="a"/>
+    <w:basedOn w:val="Normal"/>
     <w:uiPriority w:val="99"/>
     <w:unhideWhenUsed/>
     <w:rsid w:val="004F0329"/>
@@ -3435,9 +3190,9 @@
       <w:lang w:eastAsia="ru-RU"/>
     </w:rPr>
   </w:style>
-  <w:style w:type="character" w:styleId="a4">
+  <w:style w:type="character" w:styleId="Strong">
     <w:name w:val="Strong"/>
-    <w:basedOn w:val="a0"/>
+    <w:basedOn w:val="DefaultParagraphFont"/>
     <w:uiPriority w:val="22"/>
     <w:qFormat/>
     <w:rsid w:val="004F0329"/>
@@ -3446,9 +3201,9 @@
       <w:bCs/>
     </w:rPr>
   </w:style>
-  <w:style w:type="character" w:styleId="a5">
+  <w:style w:type="character" w:styleId="Hyperlink">
     <w:name w:val="Hyperlink"/>
-    <w:basedOn w:val="a0"/>
+    <w:basedOn w:val="DefaultParagraphFont"/>
     <w:uiPriority w:val="99"/>
     <w:unhideWhenUsed/>
     <w:rsid w:val="00DA1D4A"/>

</xml_diff>